<commit_message>
Check for plagiarism from site: https://plagiarismdetector.net/
Κεφάλαια 1.2 & 1.4
</commit_message>
<xml_diff>
--- a/ΤΟΚΜΑΚΙΔΟΥ ΠΑΡΑΣΚΕΥΗ - ΠΤΥΧΙΑΚΗ ΕΡΓΑΣΙΑ v12.docx
+++ b/ΤΟΚΜΑΚΙΔΟΥ ΠΑΡΑΣΚΕΥΗ - ΠΤΥΧΙΑΚΗ ΕΡΓΑΣΙΑ v12.docx
@@ -1818,8 +1818,8 @@
           <w:highlight w:val="cyan"/>
         </w:rPr>
       </w:pPr>
-      <w:bookmarkStart w:id="4" w:name="_Toc13253"/>
-      <w:bookmarkStart w:id="5" w:name="_Toc30147"/>
+      <w:bookmarkStart w:id="4" w:name="_Toc30147"/>
+      <w:bookmarkStart w:id="5" w:name="_Toc13253"/>
       <w:bookmarkStart w:id="6" w:name="_Toc1288"/>
       <w:r>
         <w:rPr>
@@ -2585,14 +2585,7 @@
               <w:rFonts w:ascii="Times New Roman" w:hAnsi="Times New Roman" w:cs="Times New Roman"/>
               <w:highlight w:val="none"/>
             </w:rPr>
-            <w:t xml:space="preserve"> </w:t>
-          </w:r>
-          <w:r>
-            <w:rPr>
-              <w:rFonts w:ascii="Times New Roman" w:hAnsi="Times New Roman" w:cs="Times New Roman"/>
-              <w:highlight w:val="none"/>
-            </w:rPr>
-            <w:t>ΠΙΝΑΚΑΣ ΣΥΝΤΟΜΟΓΡΑΦΙΩΝ</w:t>
+            <w:t xml:space="preserve"> ΠΙΝΑΚΑΣ ΣΥΝΤΟΜΟΓΡΑΦΙΩΝ</w:t>
           </w:r>
           <w:r>
             <w:tab/>
@@ -2722,15 +2715,7 @@
               <w:szCs w:val="32"/>
               <w:lang w:val="el-GR"/>
             </w:rPr>
-            <w:t xml:space="preserve"> </w:t>
-          </w:r>
-          <w:r>
-            <w:rPr>
-              <w:rFonts w:hint="default" w:ascii="Times New Roman" w:hAnsi="Times New Roman" w:cs="Times New Roman"/>
-              <w:szCs w:val="32"/>
-              <w:lang w:val="el-GR"/>
-            </w:rPr>
-            <w:t>1. Εισαγωγή στα Τεχνητά Νευρωνικά Δίκτυα</w:t>
+            <w:t xml:space="preserve"> 1. Εισαγωγή στα Τεχνητά Νευρωνικά Δίκτυα</w:t>
           </w:r>
           <w:r>
             <w:tab/>
@@ -4255,14 +4240,7 @@
               <w:rFonts w:ascii="Times New Roman" w:hAnsi="Times New Roman" w:cs="Times New Roman"/>
               <w:szCs w:val="28"/>
             </w:rPr>
-            <w:t xml:space="preserve"> </w:t>
-          </w:r>
-          <w:r>
-            <w:rPr>
-              <w:rFonts w:ascii="Times New Roman" w:hAnsi="Times New Roman" w:cs="Times New Roman"/>
-              <w:szCs w:val="28"/>
-            </w:rPr>
-            <w:t>3.</w:t>
+            <w:t xml:space="preserve"> 3.</w:t>
           </w:r>
           <w:r>
             <w:rPr>
@@ -4709,13 +4687,7 @@
             <w:rPr>
               <w:rFonts w:ascii="Times New Roman" w:hAnsi="Times New Roman" w:cs="Times New Roman"/>
             </w:rPr>
-            <w:t xml:space="preserve"> </w:t>
-          </w:r>
-          <w:r>
-            <w:rPr>
-              <w:rFonts w:ascii="Times New Roman" w:hAnsi="Times New Roman" w:cs="Times New Roman"/>
-            </w:rPr>
-            <w:t>ΠΑΡΑΡΤΗΜΑ</w:t>
+            <w:t xml:space="preserve"> ΠΑΡΑΡΤΗΜΑ</w:t>
           </w:r>
           <w:r>
             <w:tab/>
@@ -4776,14 +4748,7 @@
               <w:rFonts w:hint="default" w:ascii="Times New Roman" w:hAnsi="Times New Roman" w:cs="Times New Roman"/>
               <w:lang w:val="el-GR"/>
             </w:rPr>
-            <w:t xml:space="preserve"> </w:t>
-          </w:r>
-          <w:r>
-            <w:rPr>
-              <w:rFonts w:hint="default" w:ascii="Times New Roman" w:hAnsi="Times New Roman" w:cs="Times New Roman"/>
-              <w:lang w:val="el-GR"/>
-            </w:rPr>
-            <w:t>Β</w:t>
+            <w:t xml:space="preserve"> Β</w:t>
           </w:r>
           <w:r>
             <w:rPr>
@@ -4879,8 +4844,8 @@
           <w:highlight w:val="cyan"/>
         </w:rPr>
       </w:pPr>
-      <w:bookmarkStart w:id="8" w:name="_Toc13737"/>
-      <w:bookmarkStart w:id="9" w:name="_Toc17315"/>
+      <w:bookmarkStart w:id="8" w:name="_Toc17315"/>
+      <w:bookmarkStart w:id="9" w:name="_Toc13737"/>
       <w:r>
         <w:rPr>
           <w:rFonts w:ascii="Times New Roman" w:hAnsi="Times New Roman" w:cs="Times New Roman"/>
@@ -6066,8 +6031,8 @@
           <w:highlight w:val="none"/>
         </w:rPr>
       </w:pPr>
-      <w:bookmarkStart w:id="11" w:name="_Toc16932"/>
-      <w:bookmarkStart w:id="12" w:name="_Toc30512"/>
+      <w:bookmarkStart w:id="11" w:name="_Toc30512"/>
+      <w:bookmarkStart w:id="12" w:name="_Toc16932"/>
       <w:r>
         <w:rPr>
           <w:rFonts w:ascii="Times New Roman" w:hAnsi="Times New Roman" w:cs="Times New Roman"/>
@@ -6240,9 +6205,9 @@
           <w:highlight w:val="none"/>
         </w:rPr>
       </w:pPr>
-      <w:bookmarkStart w:id="13" w:name="_Toc20418"/>
-      <w:bookmarkStart w:id="14" w:name="_Toc476832639"/>
-      <w:bookmarkStart w:id="15" w:name="_Toc32671"/>
+      <w:bookmarkStart w:id="13" w:name="_Toc476832639"/>
+      <w:bookmarkStart w:id="14" w:name="_Toc32671"/>
+      <w:bookmarkStart w:id="15" w:name="_Toc20418"/>
       <w:r>
         <w:rPr>
           <w:rFonts w:ascii="Times New Roman" w:hAnsi="Times New Roman" w:cs="Times New Roman"/>
@@ -6627,6 +6592,16 @@
       <w:bookmarkStart w:id="19" w:name="_Toc7461"/>
       <w:r>
         <w:rPr>
+          <w:rFonts w:hint="default" w:ascii="Times New Roman" w:hAnsi="Times New Roman" w:cs="Times New Roman"/>
+          <w:color w:val="auto"/>
+          <w:sz w:val="28"/>
+          <w:szCs w:val="28"/>
+          <w:lang w:val="el-GR"/>
+        </w:rPr>
+        <w:t xml:space="preserve"> </w:t>
+      </w:r>
+      <w:r>
+        <w:rPr>
           <w:rFonts w:ascii="Times New Roman" w:hAnsi="Times New Roman" w:cs="Times New Roman"/>
           <w:color w:val="auto"/>
           <w:sz w:val="28"/>
@@ -7741,7 +7716,7 @@
           <w:rtl w:val="0"/>
           <w:lang w:val="el-GR"/>
         </w:rPr>
-        <w:t>Ο ανθρώπινος εγκέφαλος είναι το πιο πολύπλοκο όργανο του ανθρώπινου σώματος. Επιτελεί τις ανώτερες λειτουργίες, δέχεται αισθητικά ερεθίσματα και εκπέμπει κινητικές διεγέρσεις.</w:t>
+        <w:t>Ο ανθρώπινος εγκέφαλος αποτελεί το πιο πολύπλοκο όργανο του ανθρώπινου σώματος. Επιτελεί τις ανώτερες λειτουργίες, δέχεται αισθητικά ερεθίσματα και εκπέμπει κινητικές διεγέρσεις.</w:t>
       </w:r>
       <w:r>
         <w:rPr>
@@ -10783,7 +10758,7 @@
           <w:szCs w:val="22"/>
           <w:lang w:val="el-GR"/>
         </w:rPr>
-        <w:t>Οι νευρώνες των δικτύων αυτών, μπορούν να είναι πλήρως ή μερικώς συνδεδεμένοι. Όταν συνδέονται με όλους τους υπόλοιπους νευρώνες αναφερόμαστε σε πλήρως συνδεδεμένους νευρώνες, ενώ σε διαφορετική περίπτωση αναφερόμαστε σε μερικώς συνδεδεμένους νευρώνες. Μίας συνήθης περίπτωση των μερικώς συνδεδεμένων νευρώνων, είναι τα δίκτυα πρόσθιας τροφοδότησης (</w:t>
+        <w:t>Οι νευρώνες των δικτύων αυτών, μπορούν να είναι είτε πλήρως είτε μερικώς συνδεδεμένοι. Όταν συνδέονται με όλους τους υπόλοιπους νευρώνες αναφερόμαστε σε πλήρως συνδεδεμένους νευρώνες, ενώ σε διαφορετική περίπτωση αναφερόμαστε σε μερικώς συνδεδεμένους νευρώνες. Η πιο συνηθισμένη περίπτωση των μερικώς συνδεδεμένων νευρώνων, είναι τα δίκτυα πρόσθιας τροφοδότησης (</w:t>
       </w:r>
       <w:r>
         <w:rPr>
@@ -10801,27 +10776,27 @@
           <w:szCs w:val="22"/>
           <w:lang w:val="el-GR"/>
         </w:rPr>
-        <w:t>κατά τα οποία, οι νευρώνες ενός επιπέδου είναι πλήρως διασυνδεδεμένοι με αυτούς του επόμενου επιπέδου, αλλά όχι με αυτούς του προηγούμενου και χρησιμοποιούνται στην πλειοψηφία των εφαρμογών των ΤΝΔ.</w:t>
-      </w:r>
-    </w:p>
-    <w:p>
-      <w:pPr>
-        <w:jc w:val="both"/>
-        <w:rPr>
-          <w:rFonts w:hint="default" w:ascii="Times New Roman" w:hAnsi="Times New Roman" w:eastAsia="Times New Roman" w:cs="Times New Roman"/>
-          <w:sz w:val="24"/>
-          <w:szCs w:val="24"/>
-          <w:lang w:val="el-GR"/>
-        </w:rPr>
-      </w:pPr>
-      <w:r>
-        <w:rPr>
-          <w:rFonts w:hint="default" w:ascii="Times New Roman" w:hAnsi="Times New Roman" w:eastAsia="Times New Roman" w:cs="Times New Roman"/>
-          <w:sz w:val="22"/>
-          <w:szCs w:val="22"/>
-          <w:lang w:val="el-GR"/>
-        </w:rPr>
-        <w:t>Υπάρχουν τέσσερις (4) ιδιότητες που είναι άρρηκτα συνδεδεμένες με τα ΤΝΔ. Η πρώτη από αυτές είναι η ικανότητα τους να μαθαίνουν μέσω παραδειγμάτων (</w:t>
+        <w:t>κατά τα οποία, οι νευρώνες ενός επιπέδου είναι πλήρως διασυνδεδεμένοι με αυτούς του επόμενου επιπέδου χωρίς όμως να συνδέονται με αυτούς του προηγούμενου. Τα δίκτυα αυτά, χρησιμοποιούνται στην πλειοψηφία των εφαρμογών των ΤΝΔ.</w:t>
+      </w:r>
+    </w:p>
+    <w:p>
+      <w:pPr>
+        <w:jc w:val="both"/>
+        <w:rPr>
+          <w:rFonts w:hint="default" w:ascii="Times New Roman" w:hAnsi="Times New Roman" w:eastAsia="Times New Roman" w:cs="Times New Roman"/>
+          <w:sz w:val="24"/>
+          <w:szCs w:val="24"/>
+          <w:lang w:val="el-GR"/>
+        </w:rPr>
+      </w:pPr>
+      <w:r>
+        <w:rPr>
+          <w:rFonts w:hint="default" w:ascii="Times New Roman" w:hAnsi="Times New Roman" w:eastAsia="Times New Roman" w:cs="Times New Roman"/>
+          <w:sz w:val="22"/>
+          <w:szCs w:val="22"/>
+          <w:lang w:val="el-GR"/>
+        </w:rPr>
+        <w:t>Υπάρχουν τέσσερις (4) ιδιότητες που συνδέονται άρρηκτα με τα ΤΝΔ. Η πρώτη από αυτές είναι η ικανότητα τους να μαθαίνουν μέσω παραδειγμάτων (</w:t>
       </w:r>
       <w:r>
         <w:rPr>
@@ -11166,8 +11141,8 @@
           <w:lang w:val="el-GR"/>
         </w:rPr>
       </w:pPr>
-      <w:bookmarkStart w:id="24" w:name="_Toc28005"/>
-      <w:bookmarkStart w:id="25" w:name="_Toc20502"/>
+      <w:bookmarkStart w:id="24" w:name="_Toc20502"/>
+      <w:bookmarkStart w:id="25" w:name="_Toc28005"/>
       <w:r>
         <w:rPr>
           <w:rFonts w:ascii="Times New Roman" w:hAnsi="Times New Roman" w:cs="Times New Roman"/>
@@ -11897,7 +11872,7 @@
           <w:szCs w:val="22"/>
           <w:lang w:val="el-GR"/>
         </w:rPr>
-        <w:t>Τα ΤΝΔ είναι ιδιαίτερα δημοφιλή σε προβλήματα που περιέχουν μη-προβλέψιμες λειτουργίες</w:t>
+        <w:t>Τα ΤΝΔ είναι ευρέως διαδεδομένα σε προβλήματα που περιέχουν μη-προβλέψιμες λειτουργίες</w:t>
       </w:r>
       <w:r>
         <w:rPr>
@@ -12431,6 +12406,8 @@
           <w:lang w:val="el-GR"/>
         </w:rPr>
       </w:pPr>
+      <w:bookmarkStart w:id="64" w:name="_GoBack"/>
+      <w:bookmarkEnd w:id="64"/>
     </w:p>
     <w:p>
       <w:pPr>
@@ -12552,8 +12529,6 @@
           <w:lang w:val="el-GR"/>
         </w:rPr>
       </w:pPr>
-      <w:bookmarkStart w:id="64" w:name="_GoBack"/>
-      <w:bookmarkEnd w:id="64"/>
     </w:p>
     <w:p>
       <w:pPr>
@@ -14881,8 +14856,8 @@
           <w:lang w:val="el-GR"/>
         </w:rPr>
       </w:pPr>
-      <w:bookmarkStart w:id="38" w:name="_Toc7579"/>
-      <w:bookmarkStart w:id="39" w:name="_Toc27622"/>
+      <w:bookmarkStart w:id="38" w:name="_Toc27622"/>
+      <w:bookmarkStart w:id="39" w:name="_Toc7579"/>
       <w:r>
         <w:rPr>
           <w:rFonts w:hint="default" w:ascii="Times New Roman" w:hAnsi="Times New Roman" w:cs="Times New Roman"/>
@@ -14935,7 +14910,7 @@
           <w:szCs w:val="28"/>
           <w:lang w:val="el-GR"/>
         </w:rPr>
-        <w:t>Ιστορική Αναδρομή</w:t>
+        <w:t xml:space="preserve"> Ιστορική Αναδρομή</w:t>
       </w:r>
       <w:bookmarkEnd w:id="40"/>
     </w:p>
@@ -15470,8 +15445,8 @@
           <w:lang w:val="el-GR"/>
         </w:rPr>
       </w:pPr>
-      <w:bookmarkStart w:id="43" w:name="_Toc18983"/>
-      <w:bookmarkStart w:id="44" w:name="_Toc28284"/>
+      <w:bookmarkStart w:id="43" w:name="_Toc28284"/>
+      <w:bookmarkStart w:id="44" w:name="_Toc18983"/>
       <w:r>
         <w:rPr>
           <w:rFonts w:ascii="Times New Roman" w:hAnsi="Times New Roman" w:cs="Times New Roman"/>
@@ -15751,8 +15726,8 @@
           <w:lang w:val="el-GR"/>
         </w:rPr>
       </w:pPr>
-      <w:bookmarkStart w:id="45" w:name="_Toc24220"/>
-      <w:bookmarkStart w:id="46" w:name="_Toc26136"/>
+      <w:bookmarkStart w:id="45" w:name="_Toc26136"/>
+      <w:bookmarkStart w:id="46" w:name="_Toc24220"/>
       <w:r>
         <w:rPr>
           <w:rFonts w:ascii="Times New Roman" w:hAnsi="Times New Roman" w:cs="Times New Roman"/>
@@ -16614,8 +16589,8 @@
           <w:lang w:val="el-GR"/>
         </w:rPr>
       </w:pPr>
-      <w:bookmarkStart w:id="50" w:name="_Toc5322"/>
-      <w:bookmarkStart w:id="51" w:name="_Toc1437"/>
+      <w:bookmarkStart w:id="50" w:name="_Toc1437"/>
+      <w:bookmarkStart w:id="51" w:name="_Toc5322"/>
       <w:r>
         <w:rPr>
           <w:rFonts w:hint="default" w:ascii="Times New Roman" w:hAnsi="Times New Roman" w:cs="Times New Roman"/>
@@ -16657,8 +16632,8 @@
           <w:lang w:val="el-GR"/>
         </w:rPr>
       </w:pPr>
-      <w:bookmarkStart w:id="52" w:name="_Toc25061"/>
-      <w:bookmarkStart w:id="53" w:name="_Toc4813"/>
+      <w:bookmarkStart w:id="52" w:name="_Toc4813"/>
+      <w:bookmarkStart w:id="53" w:name="_Toc25061"/>
       <w:r>
         <w:rPr>
           <w:rFonts w:hint="default" w:ascii="Times New Roman" w:hAnsi="Times New Roman" w:cs="Times New Roman"/>
@@ -17531,8 +17506,8 @@
           <w:lang w:val="el-GR"/>
         </w:rPr>
       </w:pPr>
-      <w:bookmarkStart w:id="56" w:name="_Toc1078"/>
-      <w:bookmarkStart w:id="57" w:name="_Toc8891"/>
+      <w:bookmarkStart w:id="56" w:name="_Toc8891"/>
+      <w:bookmarkStart w:id="57" w:name="_Toc1078"/>
       <w:r>
         <w:rPr>
           <w:rFonts w:hint="default" w:ascii="Times New Roman" w:hAnsi="Times New Roman" w:cs="Times New Roman"/>
@@ -17948,8 +17923,8 @@
           <w:lang w:val="el-GR"/>
         </w:rPr>
       </w:pPr>
-      <w:bookmarkStart w:id="58" w:name="_Toc5169"/>
-      <w:bookmarkStart w:id="59" w:name="_Toc24823"/>
+      <w:bookmarkStart w:id="58" w:name="_Toc24823"/>
+      <w:bookmarkStart w:id="59" w:name="_Toc5169"/>
       <w:r>
         <w:rPr>
           <w:rFonts w:hint="default" w:ascii="Times New Roman" w:hAnsi="Times New Roman" w:cs="Times New Roman"/>
@@ -18174,8 +18149,8 @@
           <w:color w:val="auto"/>
         </w:rPr>
       </w:pPr>
-      <w:bookmarkStart w:id="60" w:name="_Toc9674"/>
-      <w:bookmarkStart w:id="61" w:name="_Toc17102"/>
+      <w:bookmarkStart w:id="60" w:name="_Toc17102"/>
+      <w:bookmarkStart w:id="61" w:name="_Toc9674"/>
       <w:r>
         <w:rPr>
           <w:rFonts w:ascii="Times New Roman" w:hAnsi="Times New Roman" w:cs="Times New Roman"/>
@@ -19864,8 +19839,8 @@
           <w:color w:val="auto"/>
         </w:rPr>
       </w:pPr>
-      <w:bookmarkStart w:id="62" w:name="_Toc16215"/>
-      <w:bookmarkStart w:id="63" w:name="_Toc10579"/>
+      <w:bookmarkStart w:id="62" w:name="_Toc10579"/>
+      <w:bookmarkStart w:id="63" w:name="_Toc16215"/>
       <w:r>
         <w:rPr>
           <w:rFonts w:hint="default" w:ascii="Times New Roman" w:hAnsi="Times New Roman" w:cs="Times New Roman"/>

</xml_diff>